<commit_message>
User Manual - Added an image to the User Manual and a different layout
</commit_message>
<xml_diff>
--- a/User Manual/TheMagicPiano Written Manual.docx
+++ b/User Manual/TheMagicPiano Written Manual.docx
@@ -5,46 +5,105 @@
     <w:p>
       <w:pPr>
         <w:pStyle w:val="Titel"/>
-        <w:rPr>
-          <w:lang w:val="en-US"/>
-        </w:rPr>
-      </w:pPr>
-      <w:r>
-        <w:rPr>
-          <w:lang w:val="en-US"/>
-        </w:rPr>
-        <w:t>PAD SSS04 | User Manual</w:t>
+      </w:pPr>
+      <w:r>
+        <w:t>The Magic Piano</w:t>
+      </w:r>
+      <w:r>
+        <w:t xml:space="preserve"> | User Manual</w:t>
       </w:r>
     </w:p>
     <w:p>
       <w:pPr>
         <w:pStyle w:val="Ondertitel"/>
-        <w:rPr>
-          <w:lang w:val="en-US"/>
-        </w:rPr>
-      </w:pPr>
-      <w:r>
-        <w:rPr>
-          <w:lang w:val="en-US"/>
-        </w:rPr>
-        <w:t>The Magic Piano</w:t>
-      </w:r>
-    </w:p>
-    <w:p>
-      <w:pPr>
-        <w:rPr>
-          <w:lang w:val="en-US"/>
-        </w:rPr>
-      </w:pPr>
-      <w:r>
-        <w:rPr>
-          <w:lang w:val="en-US"/>
-        </w:rPr>
+      </w:pPr>
+      <w:r>
+        <w:t>Hogeschool van Amsterdam – PAD SSS04</w:t>
+      </w:r>
+    </w:p>
+    <w:p>
+      <w:r>
+        <w:rPr>
+          <w:noProof/>
+        </w:rPr>
+        <w:drawing>
+          <wp:anchor distT="0" distB="0" distL="114300" distR="114300" simplePos="0" relativeHeight="251658240" behindDoc="1" locked="0" layoutInCell="1" allowOverlap="1">
+            <wp:simplePos x="0" y="0"/>
+            <wp:positionH relativeFrom="margin">
+              <wp:align>right</wp:align>
+            </wp:positionH>
+            <wp:positionV relativeFrom="paragraph">
+              <wp:posOffset>214630</wp:posOffset>
+            </wp:positionV>
+            <wp:extent cx="5394960" cy="5394960"/>
+            <wp:effectExtent l="0" t="0" r="0" b="0"/>
+            <wp:wrapTight wrapText="bothSides">
+              <wp:wrapPolygon edited="0">
+                <wp:start x="153" y="0"/>
+                <wp:lineTo x="0" y="229"/>
+                <wp:lineTo x="0" y="21356"/>
+                <wp:lineTo x="76" y="21508"/>
+                <wp:lineTo x="21356" y="21508"/>
+                <wp:lineTo x="21508" y="21356"/>
+                <wp:lineTo x="21508" y="229"/>
+                <wp:lineTo x="21432" y="0"/>
+                <wp:lineTo x="153" y="0"/>
+              </wp:wrapPolygon>
+            </wp:wrapTight>
+            <wp:docPr id="3" name="Afbeelding 3" descr="C:\Users\Joeri\Documents\project-pad\User Manual\MagicPianoIconLarge.png"/>
+            <wp:cNvGraphicFramePr>
+              <a:graphicFrameLocks xmlns:a="http://schemas.openxmlformats.org/drawingml/2006/main" noChangeAspect="1"/>
+            </wp:cNvGraphicFramePr>
+            <a:graphic xmlns:a="http://schemas.openxmlformats.org/drawingml/2006/main">
+              <a:graphicData uri="http://schemas.openxmlformats.org/drawingml/2006/picture">
+                <pic:pic xmlns:pic="http://schemas.openxmlformats.org/drawingml/2006/picture">
+                  <pic:nvPicPr>
+                    <pic:cNvPr id="0" name="Picture 3" descr="C:\Users\Joeri\Documents\project-pad\User Manual\MagicPianoIconLarge.png"/>
+                    <pic:cNvPicPr>
+                      <a:picLocks noChangeAspect="1" noChangeArrowheads="1"/>
+                    </pic:cNvPicPr>
+                  </pic:nvPicPr>
+                  <pic:blipFill>
+                    <a:blip r:embed="rId8">
+                      <a:extLst>
+                        <a:ext uri="{28A0092B-C50C-407E-A947-70E740481C1C}">
+                          <a14:useLocalDpi xmlns:a14="http://schemas.microsoft.com/office/drawing/2010/main" val="0"/>
+                        </a:ext>
+                      </a:extLst>
+                    </a:blip>
+                    <a:srcRect/>
+                    <a:stretch>
+                      <a:fillRect/>
+                    </a:stretch>
+                  </pic:blipFill>
+                  <pic:spPr bwMode="auto">
+                    <a:xfrm>
+                      <a:off x="0" y="0"/>
+                      <a:ext cx="5394960" cy="5394960"/>
+                    </a:xfrm>
+                    <a:prstGeom prst="rect">
+                      <a:avLst/>
+                    </a:prstGeom>
+                    <a:noFill/>
+                    <a:ln>
+                      <a:noFill/>
+                    </a:ln>
+                  </pic:spPr>
+                </pic:pic>
+              </a:graphicData>
+            </a:graphic>
+          </wp:anchor>
+        </w:drawing>
+      </w:r>
+      <w:r>
         <w:br w:type="page"/>
       </w:r>
     </w:p>
     <w:sdt>
       <w:sdtPr>
+        <w:rPr>
+          <w:color w:val="auto"/>
+        </w:rPr>
         <w:id w:val="-1415692792"/>
         <w:docPartObj>
           <w:docPartGallery w:val="Table of Contents"/>
@@ -53,12 +112,12 @@
       </w:sdtPr>
       <w:sdtEndPr>
         <w:rPr>
-          <w:rFonts w:asciiTheme="minorHAnsi" w:eastAsiaTheme="minorEastAsia" w:hAnsiTheme="minorHAnsi" w:cstheme="minorBidi"/>
           <w:b/>
           <w:bCs/>
-          <w:color w:val="auto"/>
-          <w:sz w:val="22"/>
-          <w:szCs w:val="22"/>
+          <w:caps w:val="0"/>
+          <w:spacing w:val="0"/>
+          <w:sz w:val="20"/>
+          <w:szCs w:val="20"/>
         </w:rPr>
       </w:sdtEndPr>
       <w:sdtContent>
@@ -66,8 +125,13 @@
           <w:pPr>
             <w:pStyle w:val="Kopvaninhoudsopgave"/>
           </w:pPr>
+          <w:proofErr w:type="spellStart"/>
           <w:r>
-            <w:t>Table of content</w:t>
+            <w:t>Table</w:t>
+          </w:r>
+          <w:proofErr w:type="spellEnd"/>
+          <w:r>
+            <w:t xml:space="preserve"> of content</w:t>
           </w:r>
         </w:p>
         <w:p>
@@ -1084,7 +1148,7 @@
           <w:lang w:val="en-US"/>
         </w:rPr>
       </w:pPr>
-      <w:bookmarkStart w:id="0" w:name="_Toc483159026"/>
+      <w:bookmarkStart w:id="1" w:name="_Toc483159026"/>
       <w:r>
         <w:rPr>
           <w:lang w:val="en-US"/>
@@ -1092,7 +1156,7 @@
         <w:lastRenderedPageBreak/>
         <w:t>Introduction</w:t>
       </w:r>
-      <w:bookmarkEnd w:id="0"/>
+      <w:bookmarkEnd w:id="1"/>
     </w:p>
     <w:p>
       <w:pPr>
@@ -1101,14 +1165,14 @@
           <w:lang w:val="en-US"/>
         </w:rPr>
       </w:pPr>
-      <w:bookmarkStart w:id="1" w:name="_Toc483159027"/>
+      <w:bookmarkStart w:id="2" w:name="_Toc483159027"/>
       <w:r>
         <w:rPr>
           <w:lang w:val="en-US"/>
         </w:rPr>
         <w:t>The Magic Piano</w:t>
       </w:r>
-      <w:bookmarkEnd w:id="1"/>
+      <w:bookmarkEnd w:id="2"/>
     </w:p>
     <w:p>
       <w:pPr>
@@ -1126,7 +1190,21 @@
         <w:rPr>
           <w:lang w:val="en-US"/>
         </w:rPr>
-        <w:t xml:space="preserve"> for children to play with. The Magic Piano comes with an application designed for the caretakers of the child(ren). This application serves a bridge between the caretaker and child and gives them some form of control and interaction through multiple activities within the application. The piano has changeable sound collections and a mode where children can play along with the caretaker’s keypresses in the application, this is called ‘Sequence Mode’.</w:t>
+        <w:t xml:space="preserve"> for children to play with. The Magic Piano comes with an application designed for the caretakers of the child(</w:t>
+      </w:r>
+      <w:proofErr w:type="spellStart"/>
+      <w:r>
+        <w:rPr>
+          <w:lang w:val="en-US"/>
+        </w:rPr>
+        <w:t>ren</w:t>
+      </w:r>
+      <w:proofErr w:type="spellEnd"/>
+      <w:r>
+        <w:rPr>
+          <w:lang w:val="en-US"/>
+        </w:rPr>
+        <w:t>). This application serves a bridge between the caretaker and child and gives them some form of control and interaction through multiple activities within the application. The piano has changeable sound collections and a mode where children can play along with the caretaker’s keypresses in the application, this is called ‘Sequence Mode’.</w:t>
       </w:r>
     </w:p>
     <w:p>
@@ -1136,14 +1214,14 @@
           <w:lang w:val="en-US"/>
         </w:rPr>
       </w:pPr>
-      <w:bookmarkStart w:id="2" w:name="_Toc483159028"/>
+      <w:bookmarkStart w:id="3" w:name="_Toc483159028"/>
       <w:r>
         <w:rPr>
           <w:lang w:val="en-US"/>
         </w:rPr>
         <w:t>The goal</w:t>
       </w:r>
-      <w:bookmarkEnd w:id="2"/>
+      <w:bookmarkEnd w:id="3"/>
     </w:p>
     <w:p>
       <w:pPr>
@@ -1186,8 +1264,16 @@
         <w:rPr>
           <w:lang w:val="en-US"/>
         </w:rPr>
-        <w:t xml:space="preserve"> be sturdy, splashproof</w:t>
-      </w:r>
+        <w:t xml:space="preserve"> be sturdy, </w:t>
+      </w:r>
+      <w:proofErr w:type="spellStart"/>
+      <w:r>
+        <w:rPr>
+          <w:lang w:val="en-US"/>
+        </w:rPr>
+        <w:t>splashproof</w:t>
+      </w:r>
+      <w:proofErr w:type="spellEnd"/>
       <w:r>
         <w:rPr>
           <w:lang w:val="en-US"/>
@@ -1202,14 +1288,14 @@
           <w:lang w:val="en-US"/>
         </w:rPr>
       </w:pPr>
-      <w:bookmarkStart w:id="3" w:name="_Toc483159029"/>
+      <w:bookmarkStart w:id="4" w:name="_Toc483159029"/>
       <w:r>
         <w:rPr>
           <w:lang w:val="en-US"/>
         </w:rPr>
         <w:t>The team</w:t>
       </w:r>
-      <w:bookmarkEnd w:id="3"/>
+      <w:bookmarkEnd w:id="4"/>
     </w:p>
     <w:p>
       <w:pPr>
@@ -1235,9 +1321,14 @@
         </w:rPr>
         <w:t xml:space="preserve"> the </w:t>
       </w:r>
-      <w:r>
+      <w:proofErr w:type="spellStart"/>
+      <w:r>
+        <w:rPr>
+          <w:lang w:val="en-US"/>
+        </w:rPr>
         <w:t>Hogeschool</w:t>
       </w:r>
+      <w:proofErr w:type="spellEnd"/>
       <w:r>
         <w:rPr>
           <w:lang w:val="en-US"/>
@@ -1265,9 +1356,19 @@
           <w:numId w:val="3"/>
         </w:numPr>
       </w:pPr>
-      <w:r>
-        <w:t>Hamam Hadib</w:t>
-      </w:r>
+      <w:proofErr w:type="spellStart"/>
+      <w:r>
+        <w:t>Hamam</w:t>
+      </w:r>
+      <w:proofErr w:type="spellEnd"/>
+      <w:r>
+        <w:t xml:space="preserve"> </w:t>
+      </w:r>
+      <w:proofErr w:type="spellStart"/>
+      <w:r>
+        <w:t>Hadib</w:t>
+      </w:r>
+      <w:proofErr w:type="spellEnd"/>
       <w:r>
         <w:tab/>
       </w:r>
@@ -1325,8 +1426,16 @@
         <w:rPr>
           <w:lang w:val="en-US"/>
         </w:rPr>
-        <w:t>Luuk Nieuwdorp</w:t>
-      </w:r>
+        <w:t xml:space="preserve">Luuk </w:t>
+      </w:r>
+      <w:proofErr w:type="spellStart"/>
+      <w:r>
+        <w:rPr>
+          <w:lang w:val="en-US"/>
+        </w:rPr>
+        <w:t>Nieuwdorp</w:t>
+      </w:r>
+      <w:proofErr w:type="spellEnd"/>
       <w:r>
         <w:rPr>
           <w:lang w:val="en-US"/>
@@ -1364,12 +1473,14 @@
         </w:rPr>
         <w:t xml:space="preserve">Brian </w:t>
       </w:r>
+      <w:proofErr w:type="spellStart"/>
       <w:r>
         <w:rPr>
           <w:lang w:val="en-US"/>
         </w:rPr>
         <w:t>Buenting</w:t>
       </w:r>
+      <w:proofErr w:type="spellEnd"/>
       <w:r>
         <w:rPr>
           <w:lang w:val="en-US"/>
@@ -1439,7 +1550,7 @@
           <w:lang w:val="en-US"/>
         </w:rPr>
       </w:pPr>
-      <w:bookmarkStart w:id="4" w:name="_Toc483159030"/>
+      <w:bookmarkStart w:id="5" w:name="_Toc483159030"/>
       <w:r>
         <w:rPr>
           <w:lang w:val="en-US"/>
@@ -1447,7 +1558,7 @@
         <w:lastRenderedPageBreak/>
         <w:t>Components</w:t>
       </w:r>
-      <w:bookmarkEnd w:id="4"/>
+      <w:bookmarkEnd w:id="5"/>
     </w:p>
     <w:p>
       <w:pPr>
@@ -1456,14 +1567,14 @@
           <w:lang w:val="en-US"/>
         </w:rPr>
       </w:pPr>
-      <w:bookmarkStart w:id="5" w:name="_Toc483159031"/>
+      <w:bookmarkStart w:id="6" w:name="_Toc483159031"/>
       <w:r>
         <w:rPr>
           <w:lang w:val="en-US"/>
         </w:rPr>
         <w:t>The Piano</w:t>
       </w:r>
-      <w:bookmarkEnd w:id="5"/>
+      <w:bookmarkEnd w:id="6"/>
     </w:p>
     <w:p>
       <w:pPr>
@@ -1631,14 +1742,14 @@
           <w:lang w:val="en-US"/>
         </w:rPr>
       </w:pPr>
-      <w:bookmarkStart w:id="6" w:name="_Toc483159032"/>
+      <w:bookmarkStart w:id="7" w:name="_Toc483159032"/>
       <w:r>
         <w:rPr>
           <w:lang w:val="en-US"/>
         </w:rPr>
         <w:t>The Application</w:t>
       </w:r>
-      <w:bookmarkEnd w:id="6"/>
+      <w:bookmarkEnd w:id="7"/>
     </w:p>
     <w:p>
       <w:pPr>
@@ -1729,14 +1840,14 @@
           <w:lang w:val="en-US"/>
         </w:rPr>
       </w:pPr>
-      <w:bookmarkStart w:id="7" w:name="_Toc483159033"/>
+      <w:bookmarkStart w:id="8" w:name="_Toc483159033"/>
       <w:r>
         <w:rPr>
           <w:lang w:val="en-US"/>
         </w:rPr>
         <w:t>Other components</w:t>
       </w:r>
-      <w:bookmarkEnd w:id="7"/>
+      <w:bookmarkEnd w:id="8"/>
     </w:p>
     <w:p>
       <w:pPr>
@@ -1745,32 +1856,26 @@
           <w:lang w:val="en-US"/>
         </w:rPr>
       </w:pPr>
-      <w:bookmarkStart w:id="8" w:name="_Toc483159034"/>
+      <w:bookmarkStart w:id="9" w:name="_Toc483159034"/>
       <w:r>
         <w:rPr>
           <w:lang w:val="en-US"/>
         </w:rPr>
         <w:t>Sounds</w:t>
       </w:r>
-      <w:bookmarkEnd w:id="8"/>
-    </w:p>
-    <w:p>
-      <w:pPr>
-        <w:rPr>
-          <w:lang w:val="en-US"/>
-        </w:rPr>
-      </w:pPr>
-      <w:r>
-        <w:rPr>
-          <w:lang w:val="en-US"/>
-        </w:rPr>
-        <w:t xml:space="preserve">The piano is fitted with </w:t>
-      </w:r>
-      <w:r>
-        <w:rPr>
-          <w:lang w:val="en-US"/>
-        </w:rPr>
-        <w:t>a small speaker in the right side of the piano when facing the piano with the keys faced in the user’s direction.</w:t>
+      <w:bookmarkEnd w:id="9"/>
+    </w:p>
+    <w:p>
+      <w:pPr>
+        <w:rPr>
+          <w:lang w:val="en-US"/>
+        </w:rPr>
+      </w:pPr>
+      <w:r>
+        <w:rPr>
+          <w:lang w:val="en-US"/>
+        </w:rPr>
+        <w:t>The piano is fitted with a small speaker in the right side of the piano when facing the piano with the keys faced in the user’s direction.</w:t>
       </w:r>
       <w:r>
         <w:rPr>
@@ -1786,14 +1891,14 @@
           <w:lang w:val="en-US"/>
         </w:rPr>
       </w:pPr>
-      <w:bookmarkStart w:id="9" w:name="_Toc483159035"/>
+      <w:bookmarkStart w:id="10" w:name="_Toc483159035"/>
       <w:r>
         <w:rPr>
           <w:lang w:val="en-US"/>
         </w:rPr>
         <w:t>Charging</w:t>
       </w:r>
-      <w:bookmarkEnd w:id="9"/>
+      <w:bookmarkEnd w:id="10"/>
     </w:p>
     <w:p>
       <w:pPr>
@@ -1818,6 +1923,7 @@
         <w:rPr>
           <w:lang w:val="en-US"/>
         </w:rPr>
+        <w:lastRenderedPageBreak/>
         <w:t>The piano can be charged by plugging in the cable, which comes with the product, with the USB side into the piano and with the outlet side into an outlet.</w:t>
       </w:r>
       <w:r>
@@ -1848,14 +1954,7 @@
         <w:rPr>
           <w:lang w:val="en-US"/>
         </w:rPr>
-        <w:t xml:space="preserve"> is no way to </w:t>
-      </w:r>
-      <w:r>
-        <w:rPr>
-          <w:lang w:val="en-US"/>
-        </w:rPr>
-        <w:lastRenderedPageBreak/>
-        <w:t>see how charged the piano is.</w:t>
+        <w:t xml:space="preserve"> is no way to see how charged the piano is.</w:t>
       </w:r>
       <w:r>
         <w:rPr>
@@ -1871,14 +1970,14 @@
           <w:lang w:val="en-US"/>
         </w:rPr>
       </w:pPr>
-      <w:bookmarkStart w:id="10" w:name="_Toc483159036"/>
+      <w:bookmarkStart w:id="11" w:name="_Toc483159036"/>
       <w:r>
         <w:rPr>
           <w:lang w:val="en-US"/>
         </w:rPr>
         <w:t>Other Content</w:t>
       </w:r>
-      <w:bookmarkEnd w:id="10"/>
+      <w:bookmarkEnd w:id="11"/>
     </w:p>
     <w:p>
       <w:pPr>
@@ -1904,14 +2003,14 @@
           <w:lang w:val="en-US"/>
         </w:rPr>
       </w:pPr>
-      <w:bookmarkStart w:id="11" w:name="_Toc483159037"/>
+      <w:bookmarkStart w:id="12" w:name="_Toc483159037"/>
       <w:r>
         <w:rPr>
           <w:lang w:val="en-US"/>
         </w:rPr>
         <w:t>Safety</w:t>
       </w:r>
-      <w:bookmarkEnd w:id="11"/>
+      <w:bookmarkEnd w:id="12"/>
     </w:p>
     <w:p>
       <w:pPr>
@@ -1920,14 +2019,14 @@
           <w:lang w:val="en-US"/>
         </w:rPr>
       </w:pPr>
-      <w:bookmarkStart w:id="12" w:name="_Toc483159038"/>
+      <w:bookmarkStart w:id="13" w:name="_Toc483159038"/>
       <w:r>
         <w:rPr>
           <w:lang w:val="en-US"/>
         </w:rPr>
         <w:t>Caution</w:t>
       </w:r>
-      <w:bookmarkEnd w:id="12"/>
+      <w:bookmarkEnd w:id="13"/>
     </w:p>
     <w:p>
       <w:pPr>
@@ -2048,8 +2147,6 @@
         </w:rPr>
         <w:t>The phone application will remember the last connected device for usage, so when using a new device to connect with the piano; make sure to re-select the correct device on start-up.</w:t>
       </w:r>
-      <w:bookmarkStart w:id="13" w:name="_GoBack"/>
-      <w:bookmarkEnd w:id="13"/>
     </w:p>
     <w:p>
       <w:pPr>
@@ -2108,11 +2205,21 @@
         <w:rPr>
           <w:lang w:val="en-US"/>
         </w:rPr>
-        <w:t>Using the on/off button located on the back of the piano will shut the piano off. Be careful when doing this while connecting with the mobile device.</w:t>
+        <w:t>Using the on/off button located on the back of the piano will shut the piano off. Be careful when doing this while connecting with the mobile de</w:t>
+      </w:r>
+      <w:bookmarkStart w:id="14" w:name="_GoBack"/>
+      <w:bookmarkEnd w:id="14"/>
+      <w:r>
+        <w:rPr>
+          <w:lang w:val="en-US"/>
+        </w:rPr>
+        <w:t>vice.</w:t>
       </w:r>
     </w:p>
     <w:sectPr>
-      <w:footerReference w:type="default" r:id="rId8"/>
+      <w:headerReference w:type="default" r:id="rId9"/>
+      <w:footerReference w:type="default" r:id="rId10"/>
+      <w:headerReference w:type="first" r:id="rId11"/>
       <w:pgSz w:w="11906" w:h="16838"/>
       <w:pgMar w:top="1985" w:right="1701" w:bottom="1701" w:left="1701" w:header="708" w:footer="708" w:gutter="0"/>
       <w:cols w:space="708"/>
@@ -2158,6 +2265,7 @@
         <w:docPartUnique/>
       </w:docPartObj>
     </w:sdtPr>
+    <w:sdtEndPr/>
     <w:sdtContent>
       <w:p>
         <w:pPr>
@@ -2200,6 +2308,8 @@
       <w:pPr>
         <w:spacing w:after="0" w:line="240" w:lineRule="auto"/>
       </w:pPr>
+      <w:bookmarkStart w:id="0" w:name="_Hlk483260363"/>
+      <w:bookmarkEnd w:id="0"/>
       <w:r>
         <w:separator/>
       </w:r>
@@ -2216,6 +2326,176 @@
     </w:p>
   </w:footnote>
 </w:footnotes>
+</file>
+
+<file path=word/header1.xml><?xml version="1.0" encoding="utf-8"?>
+<w:hdr xmlns:wpc="http://schemas.microsoft.com/office/word/2010/wordprocessingCanvas" xmlns:cx="http://schemas.microsoft.com/office/drawing/2014/chartex" xmlns:cx1="http://schemas.microsoft.com/office/drawing/2015/9/8/chartex" xmlns:cx2="http://schemas.microsoft.com/office/drawing/2015/10/21/chartex" xmlns:cx3="http://schemas.microsoft.com/office/drawing/2016/5/9/chartex" xmlns:cx4="http://schemas.microsoft.com/office/drawing/2016/5/10/chartex" xmlns:cx5="http://schemas.microsoft.com/office/drawing/2016/5/11/chartex" xmlns:cx6="http://schemas.microsoft.com/office/drawing/2016/5/12/chartex" xmlns:cx7="http://schemas.microsoft.com/office/drawing/2016/5/13/chartex" xmlns:cx8="http://schemas.microsoft.com/office/drawing/2016/5/14/chartex" xmlns:mc="http://schemas.openxmlformats.org/markup-compatibility/2006" xmlns:o="urn:schemas-microsoft-com:office:office" xmlns:r="http://schemas.openxmlformats.org/officeDocument/2006/relationships" xmlns:m="http://schemas.openxmlformats.org/officeDocument/2006/math" xmlns:v="urn:schemas-microsoft-com:vml" xmlns:wp14="http://schemas.microsoft.com/office/word/2010/wordprocessingDrawing" xmlns:wp="http://schemas.openxmlformats.org/drawingml/2006/wordprocessingDrawing" xmlns:w10="urn:schemas-microsoft-com:office:word" xmlns:w="http://schemas.openxmlformats.org/wordprocessingml/2006/main" xmlns:w14="http://schemas.microsoft.com/office/word/2010/wordml" xmlns:w15="http://schemas.microsoft.com/office/word/2012/wordml" xmlns:w16se="http://schemas.microsoft.com/office/word/2015/wordml/symex" xmlns:wpg="http://schemas.microsoft.com/office/word/2010/wordprocessingGroup" xmlns:wpi="http://schemas.microsoft.com/office/word/2010/wordprocessingInk" xmlns:wne="http://schemas.microsoft.com/office/word/2006/wordml" xmlns:wps="http://schemas.microsoft.com/office/word/2010/wordprocessingShape" mc:Ignorable="w14 w15 w16se wp14">
+  <w:p>
+    <w:pPr>
+      <w:pStyle w:val="Koptekst"/>
+    </w:pPr>
+    <w:r>
+      <w:rPr>
+        <w:noProof/>
+      </w:rPr>
+      <w:drawing>
+        <wp:anchor distT="0" distB="0" distL="114300" distR="114300" simplePos="0" relativeHeight="251661312" behindDoc="1" locked="0" layoutInCell="1" allowOverlap="1" wp14:anchorId="454D89EE" wp14:editId="4AB13752">
+          <wp:simplePos x="0" y="0"/>
+          <wp:positionH relativeFrom="margin">
+            <wp:posOffset>-876300</wp:posOffset>
+          </wp:positionH>
+          <wp:positionV relativeFrom="paragraph">
+            <wp:posOffset>-320675</wp:posOffset>
+          </wp:positionV>
+          <wp:extent cx="1691640" cy="1126490"/>
+          <wp:effectExtent l="0" t="0" r="3810" b="0"/>
+          <wp:wrapTight wrapText="bothSides">
+            <wp:wrapPolygon edited="0">
+              <wp:start x="0" y="0"/>
+              <wp:lineTo x="0" y="21186"/>
+              <wp:lineTo x="21405" y="21186"/>
+              <wp:lineTo x="21405" y="0"/>
+              <wp:lineTo x="0" y="0"/>
+            </wp:wrapPolygon>
+          </wp:wrapTight>
+          <wp:docPr id="2" name="Afbeelding 2" descr="Afbeeldingsresultaat voor hva image"/>
+          <wp:cNvGraphicFramePr>
+            <a:graphicFrameLocks xmlns:a="http://schemas.openxmlformats.org/drawingml/2006/main" noChangeAspect="1"/>
+          </wp:cNvGraphicFramePr>
+          <a:graphic xmlns:a="http://schemas.openxmlformats.org/drawingml/2006/main">
+            <a:graphicData uri="http://schemas.openxmlformats.org/drawingml/2006/picture">
+              <pic:pic xmlns:pic="http://schemas.openxmlformats.org/drawingml/2006/picture">
+                <pic:nvPicPr>
+                  <pic:cNvPr id="0" name="Picture 1" descr="Afbeeldingsresultaat voor hva image"/>
+                  <pic:cNvPicPr>
+                    <a:picLocks noChangeAspect="1" noChangeArrowheads="1"/>
+                  </pic:cNvPicPr>
+                </pic:nvPicPr>
+                <pic:blipFill>
+                  <a:blip r:embed="rId1">
+                    <a:extLst>
+                      <a:ext uri="{28A0092B-C50C-407E-A947-70E740481C1C}">
+                        <a14:useLocalDpi xmlns:a14="http://schemas.microsoft.com/office/drawing/2010/main" val="0"/>
+                      </a:ext>
+                    </a:extLst>
+                  </a:blip>
+                  <a:srcRect/>
+                  <a:stretch>
+                    <a:fillRect/>
+                  </a:stretch>
+                </pic:blipFill>
+                <pic:spPr bwMode="auto">
+                  <a:xfrm>
+                    <a:off x="0" y="0"/>
+                    <a:ext cx="1691640" cy="1126490"/>
+                  </a:xfrm>
+                  <a:prstGeom prst="rect">
+                    <a:avLst/>
+                  </a:prstGeom>
+                  <a:noFill/>
+                  <a:ln>
+                    <a:noFill/>
+                  </a:ln>
+                </pic:spPr>
+              </pic:pic>
+            </a:graphicData>
+          </a:graphic>
+          <wp14:sizeRelH relativeFrom="margin">
+            <wp14:pctWidth>0</wp14:pctWidth>
+          </wp14:sizeRelH>
+          <wp14:sizeRelV relativeFrom="margin">
+            <wp14:pctHeight>0</wp14:pctHeight>
+          </wp14:sizeRelV>
+        </wp:anchor>
+      </w:drawing>
+    </w:r>
+  </w:p>
+</w:hdr>
+</file>
+
+<file path=word/header2.xml><?xml version="1.0" encoding="utf-8"?>
+<w:hdr xmlns:wpc="http://schemas.microsoft.com/office/word/2010/wordprocessingCanvas" xmlns:cx="http://schemas.microsoft.com/office/drawing/2014/chartex" xmlns:cx1="http://schemas.microsoft.com/office/drawing/2015/9/8/chartex" xmlns:cx2="http://schemas.microsoft.com/office/drawing/2015/10/21/chartex" xmlns:cx3="http://schemas.microsoft.com/office/drawing/2016/5/9/chartex" xmlns:cx4="http://schemas.microsoft.com/office/drawing/2016/5/10/chartex" xmlns:cx5="http://schemas.microsoft.com/office/drawing/2016/5/11/chartex" xmlns:cx6="http://schemas.microsoft.com/office/drawing/2016/5/12/chartex" xmlns:cx7="http://schemas.microsoft.com/office/drawing/2016/5/13/chartex" xmlns:cx8="http://schemas.microsoft.com/office/drawing/2016/5/14/chartex" xmlns:mc="http://schemas.openxmlformats.org/markup-compatibility/2006" xmlns:o="urn:schemas-microsoft-com:office:office" xmlns:r="http://schemas.openxmlformats.org/officeDocument/2006/relationships" xmlns:m="http://schemas.openxmlformats.org/officeDocument/2006/math" xmlns:v="urn:schemas-microsoft-com:vml" xmlns:wp14="http://schemas.microsoft.com/office/word/2010/wordprocessingDrawing" xmlns:wp="http://schemas.openxmlformats.org/drawingml/2006/wordprocessingDrawing" xmlns:w10="urn:schemas-microsoft-com:office:word" xmlns:w="http://schemas.openxmlformats.org/wordprocessingml/2006/main" xmlns:w14="http://schemas.microsoft.com/office/word/2010/wordml" xmlns:w15="http://schemas.microsoft.com/office/word/2012/wordml" xmlns:w16se="http://schemas.microsoft.com/office/word/2015/wordml/symex" xmlns:wpg="http://schemas.microsoft.com/office/word/2010/wordprocessingGroup" xmlns:wpi="http://schemas.microsoft.com/office/word/2010/wordprocessingInk" xmlns:wne="http://schemas.microsoft.com/office/word/2006/wordml" xmlns:wps="http://schemas.microsoft.com/office/word/2010/wordprocessingShape" mc:Ignorable="w14 w15 w16se wp14">
+  <w:p>
+    <w:pPr>
+      <w:pStyle w:val="Koptekst"/>
+    </w:pPr>
+    <w:r>
+      <w:rPr>
+        <w:noProof/>
+      </w:rPr>
+      <w:drawing>
+        <wp:anchor distT="0" distB="0" distL="114300" distR="114300" simplePos="0" relativeHeight="251659264" behindDoc="1" locked="0" layoutInCell="1" allowOverlap="1" wp14:anchorId="0C872613" wp14:editId="37CC5B47">
+          <wp:simplePos x="0" y="0"/>
+          <wp:positionH relativeFrom="margin">
+            <wp:posOffset>-937260</wp:posOffset>
+          </wp:positionH>
+          <wp:positionV relativeFrom="paragraph">
+            <wp:posOffset>-320675</wp:posOffset>
+          </wp:positionV>
+          <wp:extent cx="1691640" cy="1126490"/>
+          <wp:effectExtent l="0" t="0" r="3810" b="0"/>
+          <wp:wrapTight wrapText="bothSides">
+            <wp:wrapPolygon edited="0">
+              <wp:start x="0" y="0"/>
+              <wp:lineTo x="0" y="21186"/>
+              <wp:lineTo x="21405" y="21186"/>
+              <wp:lineTo x="21405" y="0"/>
+              <wp:lineTo x="0" y="0"/>
+            </wp:wrapPolygon>
+          </wp:wrapTight>
+          <wp:docPr id="1" name="Afbeelding 1" descr="Afbeeldingsresultaat voor hva image"/>
+          <wp:cNvGraphicFramePr>
+            <a:graphicFrameLocks xmlns:a="http://schemas.openxmlformats.org/drawingml/2006/main" noChangeAspect="1"/>
+          </wp:cNvGraphicFramePr>
+          <a:graphic xmlns:a="http://schemas.openxmlformats.org/drawingml/2006/main">
+            <a:graphicData uri="http://schemas.openxmlformats.org/drawingml/2006/picture">
+              <pic:pic xmlns:pic="http://schemas.openxmlformats.org/drawingml/2006/picture">
+                <pic:nvPicPr>
+                  <pic:cNvPr id="0" name="Picture 1" descr="Afbeeldingsresultaat voor hva image"/>
+                  <pic:cNvPicPr>
+                    <a:picLocks noChangeAspect="1" noChangeArrowheads="1"/>
+                  </pic:cNvPicPr>
+                </pic:nvPicPr>
+                <pic:blipFill>
+                  <a:blip r:embed="rId1">
+                    <a:extLst>
+                      <a:ext uri="{28A0092B-C50C-407E-A947-70E740481C1C}">
+                        <a14:useLocalDpi xmlns:a14="http://schemas.microsoft.com/office/drawing/2010/main" val="0"/>
+                      </a:ext>
+                    </a:extLst>
+                  </a:blip>
+                  <a:srcRect/>
+                  <a:stretch>
+                    <a:fillRect/>
+                  </a:stretch>
+                </pic:blipFill>
+                <pic:spPr bwMode="auto">
+                  <a:xfrm>
+                    <a:off x="0" y="0"/>
+                    <a:ext cx="1691640" cy="1126490"/>
+                  </a:xfrm>
+                  <a:prstGeom prst="rect">
+                    <a:avLst/>
+                  </a:prstGeom>
+                  <a:noFill/>
+                  <a:ln>
+                    <a:noFill/>
+                  </a:ln>
+                </pic:spPr>
+              </pic:pic>
+            </a:graphicData>
+          </a:graphic>
+          <wp14:sizeRelH relativeFrom="margin">
+            <wp14:pctWidth>0</wp14:pctWidth>
+          </wp14:sizeRelH>
+          <wp14:sizeRelV relativeFrom="margin">
+            <wp14:pctHeight>0</wp14:pctHeight>
+          </wp14:sizeRelV>
+        </wp:anchor>
+      </w:drawing>
+    </w:r>
+  </w:p>
+</w:hdr>
 </file>
 
 <file path=word/numbering.xml><?xml version="1.0" encoding="utf-8"?>
@@ -2734,14 +3014,12 @@
     <w:rPrDefault>
       <w:rPr>
         <w:rFonts w:asciiTheme="minorHAnsi" w:eastAsiaTheme="minorEastAsia" w:hAnsiTheme="minorHAnsi" w:cstheme="minorBidi"/>
-        <w:sz w:val="22"/>
-        <w:szCs w:val="22"/>
         <w:lang w:val="nl-NL" w:eastAsia="ja-JP" w:bidi="ar-SA"/>
       </w:rPr>
     </w:rPrDefault>
     <w:pPrDefault>
       <w:pPr>
-        <w:spacing w:after="160" w:line="259" w:lineRule="auto"/>
+        <w:spacing w:before="100" w:after="200" w:line="276" w:lineRule="auto"/>
       </w:pPr>
     </w:pPrDefault>
   </w:docDefaults>
@@ -3124,6 +3402,7 @@
   <w:style w:type="paragraph" w:default="1" w:styleId="Standaard">
     <w:name w:val="Normal"/>
     <w:qFormat/>
+    <w:rsid w:val="005748AC"/>
   </w:style>
   <w:style w:type="paragraph" w:styleId="Kop1">
     <w:name w:val="heading 1"/>
@@ -3132,18 +3411,24 @@
     <w:link w:val="Kop1Char"/>
     <w:uiPriority w:val="9"/>
     <w:qFormat/>
-    <w:rsid w:val="005E0AD0"/>
+    <w:rsid w:val="005748AC"/>
     <w:pPr>
-      <w:keepNext/>
-      <w:keepLines/>
-      <w:spacing w:before="240" w:after="0"/>
+      <w:pBdr>
+        <w:top w:val="single" w:sz="24" w:space="0" w:color="3494BA" w:themeColor="accent1"/>
+        <w:left w:val="single" w:sz="24" w:space="0" w:color="3494BA" w:themeColor="accent1"/>
+        <w:bottom w:val="single" w:sz="24" w:space="0" w:color="3494BA" w:themeColor="accent1"/>
+        <w:right w:val="single" w:sz="24" w:space="0" w:color="3494BA" w:themeColor="accent1"/>
+      </w:pBdr>
+      <w:shd w:val="clear" w:color="auto" w:fill="3494BA" w:themeFill="accent1"/>
+      <w:spacing w:after="0"/>
       <w:outlineLvl w:val="0"/>
     </w:pPr>
     <w:rPr>
-      <w:rFonts w:asciiTheme="majorHAnsi" w:eastAsiaTheme="majorEastAsia" w:hAnsiTheme="majorHAnsi" w:cstheme="majorBidi"/>
-      <w:color w:val="2F5496" w:themeColor="accent1" w:themeShade="BF"/>
-      <w:sz w:val="32"/>
-      <w:szCs w:val="32"/>
+      <w:caps/>
+      <w:color w:val="FFFFFF" w:themeColor="background1"/>
+      <w:spacing w:val="15"/>
+      <w:sz w:val="22"/>
+      <w:szCs w:val="22"/>
     </w:rPr>
   </w:style>
   <w:style w:type="paragraph" w:styleId="Kop2">
@@ -3154,18 +3439,21 @@
     <w:uiPriority w:val="9"/>
     <w:unhideWhenUsed/>
     <w:qFormat/>
-    <w:rsid w:val="005E0AD0"/>
+    <w:rsid w:val="005748AC"/>
     <w:pPr>
-      <w:keepNext/>
-      <w:keepLines/>
-      <w:spacing w:before="40" w:after="0"/>
+      <w:pBdr>
+        <w:top w:val="single" w:sz="24" w:space="0" w:color="D4EAF3" w:themeColor="accent1" w:themeTint="33"/>
+        <w:left w:val="single" w:sz="24" w:space="0" w:color="D4EAF3" w:themeColor="accent1" w:themeTint="33"/>
+        <w:bottom w:val="single" w:sz="24" w:space="0" w:color="D4EAF3" w:themeColor="accent1" w:themeTint="33"/>
+        <w:right w:val="single" w:sz="24" w:space="0" w:color="D4EAF3" w:themeColor="accent1" w:themeTint="33"/>
+      </w:pBdr>
+      <w:shd w:val="clear" w:color="auto" w:fill="D4EAF3" w:themeFill="accent1" w:themeFillTint="33"/>
+      <w:spacing w:after="0"/>
       <w:outlineLvl w:val="1"/>
     </w:pPr>
     <w:rPr>
-      <w:rFonts w:asciiTheme="majorHAnsi" w:eastAsiaTheme="majorEastAsia" w:hAnsiTheme="majorHAnsi" w:cstheme="majorBidi"/>
-      <w:color w:val="2F5496" w:themeColor="accent1" w:themeShade="BF"/>
-      <w:sz w:val="26"/>
-      <w:szCs w:val="26"/>
+      <w:caps/>
+      <w:spacing w:val="15"/>
     </w:rPr>
   </w:style>
   <w:style w:type="paragraph" w:styleId="Kop3">
@@ -3176,18 +3464,151 @@
     <w:uiPriority w:val="9"/>
     <w:unhideWhenUsed/>
     <w:qFormat/>
-    <w:rsid w:val="009D16BA"/>
+    <w:rsid w:val="005748AC"/>
     <w:pPr>
-      <w:keepNext/>
-      <w:keepLines/>
-      <w:spacing w:before="40" w:after="0"/>
+      <w:pBdr>
+        <w:top w:val="single" w:sz="6" w:space="2" w:color="3494BA" w:themeColor="accent1"/>
+      </w:pBdr>
+      <w:spacing w:before="300" w:after="0"/>
       <w:outlineLvl w:val="2"/>
     </w:pPr>
     <w:rPr>
-      <w:rFonts w:asciiTheme="majorHAnsi" w:eastAsiaTheme="majorEastAsia" w:hAnsiTheme="majorHAnsi" w:cstheme="majorBidi"/>
-      <w:color w:val="1F3763" w:themeColor="accent1" w:themeShade="7F"/>
-      <w:sz w:val="24"/>
-      <w:szCs w:val="24"/>
+      <w:caps/>
+      <w:color w:val="1A495C" w:themeColor="accent1" w:themeShade="7F"/>
+      <w:spacing w:val="15"/>
+    </w:rPr>
+  </w:style>
+  <w:style w:type="paragraph" w:styleId="Kop4">
+    <w:name w:val="heading 4"/>
+    <w:basedOn w:val="Standaard"/>
+    <w:next w:val="Standaard"/>
+    <w:link w:val="Kop4Char"/>
+    <w:uiPriority w:val="9"/>
+    <w:semiHidden/>
+    <w:unhideWhenUsed/>
+    <w:qFormat/>
+    <w:rsid w:val="005748AC"/>
+    <w:pPr>
+      <w:pBdr>
+        <w:top w:val="dotted" w:sz="6" w:space="2" w:color="3494BA" w:themeColor="accent1"/>
+      </w:pBdr>
+      <w:spacing w:before="200" w:after="0"/>
+      <w:outlineLvl w:val="3"/>
+    </w:pPr>
+    <w:rPr>
+      <w:caps/>
+      <w:color w:val="276E8B" w:themeColor="accent1" w:themeShade="BF"/>
+      <w:spacing w:val="10"/>
+    </w:rPr>
+  </w:style>
+  <w:style w:type="paragraph" w:styleId="Kop5">
+    <w:name w:val="heading 5"/>
+    <w:basedOn w:val="Standaard"/>
+    <w:next w:val="Standaard"/>
+    <w:link w:val="Kop5Char"/>
+    <w:uiPriority w:val="9"/>
+    <w:semiHidden/>
+    <w:unhideWhenUsed/>
+    <w:qFormat/>
+    <w:rsid w:val="005748AC"/>
+    <w:pPr>
+      <w:pBdr>
+        <w:bottom w:val="single" w:sz="6" w:space="1" w:color="3494BA" w:themeColor="accent1"/>
+      </w:pBdr>
+      <w:spacing w:before="200" w:after="0"/>
+      <w:outlineLvl w:val="4"/>
+    </w:pPr>
+    <w:rPr>
+      <w:caps/>
+      <w:color w:val="276E8B" w:themeColor="accent1" w:themeShade="BF"/>
+      <w:spacing w:val="10"/>
+    </w:rPr>
+  </w:style>
+  <w:style w:type="paragraph" w:styleId="Kop6">
+    <w:name w:val="heading 6"/>
+    <w:basedOn w:val="Standaard"/>
+    <w:next w:val="Standaard"/>
+    <w:link w:val="Kop6Char"/>
+    <w:uiPriority w:val="9"/>
+    <w:semiHidden/>
+    <w:unhideWhenUsed/>
+    <w:qFormat/>
+    <w:rsid w:val="005748AC"/>
+    <w:pPr>
+      <w:pBdr>
+        <w:bottom w:val="dotted" w:sz="6" w:space="1" w:color="3494BA" w:themeColor="accent1"/>
+      </w:pBdr>
+      <w:spacing w:before="200" w:after="0"/>
+      <w:outlineLvl w:val="5"/>
+    </w:pPr>
+    <w:rPr>
+      <w:caps/>
+      <w:color w:val="276E8B" w:themeColor="accent1" w:themeShade="BF"/>
+      <w:spacing w:val="10"/>
+    </w:rPr>
+  </w:style>
+  <w:style w:type="paragraph" w:styleId="Kop7">
+    <w:name w:val="heading 7"/>
+    <w:basedOn w:val="Standaard"/>
+    <w:next w:val="Standaard"/>
+    <w:link w:val="Kop7Char"/>
+    <w:uiPriority w:val="9"/>
+    <w:semiHidden/>
+    <w:unhideWhenUsed/>
+    <w:qFormat/>
+    <w:rsid w:val="005748AC"/>
+    <w:pPr>
+      <w:spacing w:before="200" w:after="0"/>
+      <w:outlineLvl w:val="6"/>
+    </w:pPr>
+    <w:rPr>
+      <w:caps/>
+      <w:color w:val="276E8B" w:themeColor="accent1" w:themeShade="BF"/>
+      <w:spacing w:val="10"/>
+    </w:rPr>
+  </w:style>
+  <w:style w:type="paragraph" w:styleId="Kop8">
+    <w:name w:val="heading 8"/>
+    <w:basedOn w:val="Standaard"/>
+    <w:next w:val="Standaard"/>
+    <w:link w:val="Kop8Char"/>
+    <w:uiPriority w:val="9"/>
+    <w:semiHidden/>
+    <w:unhideWhenUsed/>
+    <w:qFormat/>
+    <w:rsid w:val="005748AC"/>
+    <w:pPr>
+      <w:spacing w:before="200" w:after="0"/>
+      <w:outlineLvl w:val="7"/>
+    </w:pPr>
+    <w:rPr>
+      <w:caps/>
+      <w:spacing w:val="10"/>
+      <w:sz w:val="18"/>
+      <w:szCs w:val="18"/>
+    </w:rPr>
+  </w:style>
+  <w:style w:type="paragraph" w:styleId="Kop9">
+    <w:name w:val="heading 9"/>
+    <w:basedOn w:val="Standaard"/>
+    <w:next w:val="Standaard"/>
+    <w:link w:val="Kop9Char"/>
+    <w:uiPriority w:val="9"/>
+    <w:semiHidden/>
+    <w:unhideWhenUsed/>
+    <w:qFormat/>
+    <w:rsid w:val="005748AC"/>
+    <w:pPr>
+      <w:spacing w:before="200" w:after="0"/>
+      <w:outlineLvl w:val="8"/>
+    </w:pPr>
+    <w:rPr>
+      <w:i/>
+      <w:iCs/>
+      <w:caps/>
+      <w:spacing w:val="10"/>
+      <w:sz w:val="18"/>
+      <w:szCs w:val="18"/>
     </w:rPr>
   </w:style>
   <w:style w:type="character" w:default="1" w:styleId="Standaardalinea-lettertype">
@@ -3224,17 +3645,17 @@
     <w:link w:val="TitelChar"/>
     <w:uiPriority w:val="10"/>
     <w:qFormat/>
-    <w:rsid w:val="005E0AD0"/>
+    <w:rsid w:val="005748AC"/>
     <w:pPr>
-      <w:spacing w:after="0" w:line="240" w:lineRule="auto"/>
-      <w:contextualSpacing/>
+      <w:spacing w:before="0" w:after="0"/>
     </w:pPr>
     <w:rPr>
       <w:rFonts w:asciiTheme="majorHAnsi" w:eastAsiaTheme="majorEastAsia" w:hAnsiTheme="majorHAnsi" w:cstheme="majorBidi"/>
-      <w:spacing w:val="-10"/>
-      <w:kern w:val="28"/>
-      <w:sz w:val="56"/>
-      <w:szCs w:val="56"/>
+      <w:caps/>
+      <w:color w:val="3494BA" w:themeColor="accent1"/>
+      <w:spacing w:val="10"/>
+      <w:sz w:val="52"/>
+      <w:szCs w:val="52"/>
     </w:rPr>
   </w:style>
   <w:style w:type="character" w:customStyle="1" w:styleId="TitelChar">
@@ -3242,13 +3663,14 @@
     <w:basedOn w:val="Standaardalinea-lettertype"/>
     <w:link w:val="Titel"/>
     <w:uiPriority w:val="10"/>
-    <w:rsid w:val="005E0AD0"/>
+    <w:rsid w:val="005748AC"/>
     <w:rPr>
       <w:rFonts w:asciiTheme="majorHAnsi" w:eastAsiaTheme="majorEastAsia" w:hAnsiTheme="majorHAnsi" w:cstheme="majorBidi"/>
-      <w:spacing w:val="-10"/>
-      <w:kern w:val="28"/>
-      <w:sz w:val="56"/>
-      <w:szCs w:val="56"/>
+      <w:caps/>
+      <w:color w:val="3494BA" w:themeColor="accent1"/>
+      <w:spacing w:val="10"/>
+      <w:sz w:val="52"/>
+      <w:szCs w:val="52"/>
     </w:rPr>
   </w:style>
   <w:style w:type="paragraph" w:styleId="Ondertitel">
@@ -3258,15 +3680,16 @@
     <w:link w:val="OndertitelChar"/>
     <w:uiPriority w:val="11"/>
     <w:qFormat/>
-    <w:rsid w:val="005E0AD0"/>
+    <w:rsid w:val="005748AC"/>
     <w:pPr>
-      <w:numPr>
-        <w:ilvl w:val="1"/>
-      </w:numPr>
+      <w:spacing w:before="0" w:after="500" w:line="240" w:lineRule="auto"/>
     </w:pPr>
     <w:rPr>
-      <w:color w:val="5A5A5A" w:themeColor="text1" w:themeTint="A5"/>
-      <w:spacing w:val="15"/>
+      <w:caps/>
+      <w:color w:val="595959" w:themeColor="text1" w:themeTint="A6"/>
+      <w:spacing w:val="10"/>
+      <w:sz w:val="21"/>
+      <w:szCs w:val="21"/>
     </w:rPr>
   </w:style>
   <w:style w:type="character" w:customStyle="1" w:styleId="OndertitelChar">
@@ -3274,10 +3697,13 @@
     <w:basedOn w:val="Standaardalinea-lettertype"/>
     <w:link w:val="Ondertitel"/>
     <w:uiPriority w:val="11"/>
-    <w:rsid w:val="005E0AD0"/>
+    <w:rsid w:val="005748AC"/>
     <w:rPr>
-      <w:color w:val="5A5A5A" w:themeColor="text1" w:themeTint="A5"/>
-      <w:spacing w:val="15"/>
+      <w:caps/>
+      <w:color w:val="595959" w:themeColor="text1" w:themeTint="A6"/>
+      <w:spacing w:val="10"/>
+      <w:sz w:val="21"/>
+      <w:szCs w:val="21"/>
     </w:rPr>
   </w:style>
   <w:style w:type="character" w:customStyle="1" w:styleId="Kop1Char">
@@ -3285,12 +3711,14 @@
     <w:basedOn w:val="Standaardalinea-lettertype"/>
     <w:link w:val="Kop1"/>
     <w:uiPriority w:val="9"/>
-    <w:rsid w:val="005E0AD0"/>
+    <w:rsid w:val="005748AC"/>
     <w:rPr>
-      <w:rFonts w:asciiTheme="majorHAnsi" w:eastAsiaTheme="majorEastAsia" w:hAnsiTheme="majorHAnsi" w:cstheme="majorBidi"/>
-      <w:color w:val="2F5496" w:themeColor="accent1" w:themeShade="BF"/>
-      <w:sz w:val="32"/>
-      <w:szCs w:val="32"/>
+      <w:caps/>
+      <w:color w:val="FFFFFF" w:themeColor="background1"/>
+      <w:spacing w:val="15"/>
+      <w:sz w:val="22"/>
+      <w:szCs w:val="22"/>
+      <w:shd w:val="clear" w:color="auto" w:fill="3494BA" w:themeFill="accent1"/>
     </w:rPr>
   </w:style>
   <w:style w:type="paragraph" w:styleId="Lijstalinea">
@@ -3309,12 +3737,11 @@
     <w:basedOn w:val="Standaardalinea-lettertype"/>
     <w:link w:val="Kop2"/>
     <w:uiPriority w:val="9"/>
-    <w:rsid w:val="005E0AD0"/>
+    <w:rsid w:val="005748AC"/>
     <w:rPr>
-      <w:rFonts w:asciiTheme="majorHAnsi" w:eastAsiaTheme="majorEastAsia" w:hAnsiTheme="majorHAnsi" w:cstheme="majorBidi"/>
-      <w:color w:val="2F5496" w:themeColor="accent1" w:themeShade="BF"/>
-      <w:sz w:val="26"/>
-      <w:szCs w:val="26"/>
+      <w:caps/>
+      <w:spacing w:val="15"/>
+      <w:shd w:val="clear" w:color="auto" w:fill="D4EAF3" w:themeFill="accent1" w:themeFillTint="33"/>
     </w:rPr>
   </w:style>
   <w:style w:type="paragraph" w:styleId="Koptekst">
@@ -3366,12 +3793,11 @@
     <w:basedOn w:val="Standaardalinea-lettertype"/>
     <w:link w:val="Kop3"/>
     <w:uiPriority w:val="9"/>
-    <w:rsid w:val="009D16BA"/>
+    <w:rsid w:val="005748AC"/>
     <w:rPr>
-      <w:rFonts w:asciiTheme="majorHAnsi" w:eastAsiaTheme="majorEastAsia" w:hAnsiTheme="majorHAnsi" w:cstheme="majorBidi"/>
-      <w:color w:val="1F3763" w:themeColor="accent1" w:themeShade="7F"/>
-      <w:sz w:val="24"/>
-      <w:szCs w:val="24"/>
+      <w:caps/>
+      <w:color w:val="1A495C" w:themeColor="accent1" w:themeShade="7F"/>
+      <w:spacing w:val="15"/>
     </w:rPr>
   </w:style>
   <w:style w:type="paragraph" w:styleId="Kopvaninhoudsopgave">
@@ -3381,7 +3807,7 @@
     <w:uiPriority w:val="39"/>
     <w:unhideWhenUsed/>
     <w:qFormat/>
-    <w:rsid w:val="007A3DEE"/>
+    <w:rsid w:val="005748AC"/>
     <w:pPr>
       <w:outlineLvl w:val="9"/>
     </w:pPr>
@@ -3431,8 +3857,258 @@
     <w:unhideWhenUsed/>
     <w:rsid w:val="007A3DEE"/>
     <w:rPr>
-      <w:color w:val="0563C1" w:themeColor="hyperlink"/>
+      <w:color w:val="6B9F25" w:themeColor="hyperlink"/>
       <w:u w:val="single"/>
+    </w:rPr>
+  </w:style>
+  <w:style w:type="character" w:customStyle="1" w:styleId="Kop4Char">
+    <w:name w:val="Kop 4 Char"/>
+    <w:basedOn w:val="Standaardalinea-lettertype"/>
+    <w:link w:val="Kop4"/>
+    <w:uiPriority w:val="9"/>
+    <w:semiHidden/>
+    <w:rsid w:val="005748AC"/>
+    <w:rPr>
+      <w:caps/>
+      <w:color w:val="276E8B" w:themeColor="accent1" w:themeShade="BF"/>
+      <w:spacing w:val="10"/>
+    </w:rPr>
+  </w:style>
+  <w:style w:type="character" w:customStyle="1" w:styleId="Kop5Char">
+    <w:name w:val="Kop 5 Char"/>
+    <w:basedOn w:val="Standaardalinea-lettertype"/>
+    <w:link w:val="Kop5"/>
+    <w:uiPriority w:val="9"/>
+    <w:semiHidden/>
+    <w:rsid w:val="005748AC"/>
+    <w:rPr>
+      <w:caps/>
+      <w:color w:val="276E8B" w:themeColor="accent1" w:themeShade="BF"/>
+      <w:spacing w:val="10"/>
+    </w:rPr>
+  </w:style>
+  <w:style w:type="character" w:customStyle="1" w:styleId="Kop6Char">
+    <w:name w:val="Kop 6 Char"/>
+    <w:basedOn w:val="Standaardalinea-lettertype"/>
+    <w:link w:val="Kop6"/>
+    <w:uiPriority w:val="9"/>
+    <w:semiHidden/>
+    <w:rsid w:val="005748AC"/>
+    <w:rPr>
+      <w:caps/>
+      <w:color w:val="276E8B" w:themeColor="accent1" w:themeShade="BF"/>
+      <w:spacing w:val="10"/>
+    </w:rPr>
+  </w:style>
+  <w:style w:type="character" w:customStyle="1" w:styleId="Kop7Char">
+    <w:name w:val="Kop 7 Char"/>
+    <w:basedOn w:val="Standaardalinea-lettertype"/>
+    <w:link w:val="Kop7"/>
+    <w:uiPriority w:val="9"/>
+    <w:semiHidden/>
+    <w:rsid w:val="005748AC"/>
+    <w:rPr>
+      <w:caps/>
+      <w:color w:val="276E8B" w:themeColor="accent1" w:themeShade="BF"/>
+      <w:spacing w:val="10"/>
+    </w:rPr>
+  </w:style>
+  <w:style w:type="character" w:customStyle="1" w:styleId="Kop8Char">
+    <w:name w:val="Kop 8 Char"/>
+    <w:basedOn w:val="Standaardalinea-lettertype"/>
+    <w:link w:val="Kop8"/>
+    <w:uiPriority w:val="9"/>
+    <w:semiHidden/>
+    <w:rsid w:val="005748AC"/>
+    <w:rPr>
+      <w:caps/>
+      <w:spacing w:val="10"/>
+      <w:sz w:val="18"/>
+      <w:szCs w:val="18"/>
+    </w:rPr>
+  </w:style>
+  <w:style w:type="character" w:customStyle="1" w:styleId="Kop9Char">
+    <w:name w:val="Kop 9 Char"/>
+    <w:basedOn w:val="Standaardalinea-lettertype"/>
+    <w:link w:val="Kop9"/>
+    <w:uiPriority w:val="9"/>
+    <w:semiHidden/>
+    <w:rsid w:val="005748AC"/>
+    <w:rPr>
+      <w:i/>
+      <w:iCs/>
+      <w:caps/>
+      <w:spacing w:val="10"/>
+      <w:sz w:val="18"/>
+      <w:szCs w:val="18"/>
+    </w:rPr>
+  </w:style>
+  <w:style w:type="paragraph" w:styleId="Bijschrift">
+    <w:name w:val="caption"/>
+    <w:basedOn w:val="Standaard"/>
+    <w:next w:val="Standaard"/>
+    <w:uiPriority w:val="35"/>
+    <w:semiHidden/>
+    <w:unhideWhenUsed/>
+    <w:qFormat/>
+    <w:rsid w:val="005748AC"/>
+    <w:rPr>
+      <w:b/>
+      <w:bCs/>
+      <w:color w:val="276E8B" w:themeColor="accent1" w:themeShade="BF"/>
+      <w:sz w:val="16"/>
+      <w:szCs w:val="16"/>
+    </w:rPr>
+  </w:style>
+  <w:style w:type="character" w:styleId="Zwaar">
+    <w:name w:val="Strong"/>
+    <w:uiPriority w:val="22"/>
+    <w:qFormat/>
+    <w:rsid w:val="005748AC"/>
+    <w:rPr>
+      <w:b/>
+      <w:bCs/>
+    </w:rPr>
+  </w:style>
+  <w:style w:type="character" w:styleId="Nadruk">
+    <w:name w:val="Emphasis"/>
+    <w:uiPriority w:val="20"/>
+    <w:qFormat/>
+    <w:rsid w:val="005748AC"/>
+    <w:rPr>
+      <w:caps/>
+      <w:color w:val="1A495C" w:themeColor="accent1" w:themeShade="7F"/>
+      <w:spacing w:val="5"/>
+    </w:rPr>
+  </w:style>
+  <w:style w:type="paragraph" w:styleId="Geenafstand">
+    <w:name w:val="No Spacing"/>
+    <w:uiPriority w:val="1"/>
+    <w:qFormat/>
+    <w:rsid w:val="005748AC"/>
+    <w:pPr>
+      <w:spacing w:after="0" w:line="240" w:lineRule="auto"/>
+    </w:pPr>
+  </w:style>
+  <w:style w:type="paragraph" w:styleId="Citaat">
+    <w:name w:val="Quote"/>
+    <w:basedOn w:val="Standaard"/>
+    <w:next w:val="Standaard"/>
+    <w:link w:val="CitaatChar"/>
+    <w:uiPriority w:val="29"/>
+    <w:qFormat/>
+    <w:rsid w:val="005748AC"/>
+    <w:rPr>
+      <w:i/>
+      <w:iCs/>
+      <w:sz w:val="24"/>
+      <w:szCs w:val="24"/>
+    </w:rPr>
+  </w:style>
+  <w:style w:type="character" w:customStyle="1" w:styleId="CitaatChar">
+    <w:name w:val="Citaat Char"/>
+    <w:basedOn w:val="Standaardalinea-lettertype"/>
+    <w:link w:val="Citaat"/>
+    <w:uiPriority w:val="29"/>
+    <w:rsid w:val="005748AC"/>
+    <w:rPr>
+      <w:i/>
+      <w:iCs/>
+      <w:sz w:val="24"/>
+      <w:szCs w:val="24"/>
+    </w:rPr>
+  </w:style>
+  <w:style w:type="paragraph" w:styleId="Duidelijkcitaat">
+    <w:name w:val="Intense Quote"/>
+    <w:basedOn w:val="Standaard"/>
+    <w:next w:val="Standaard"/>
+    <w:link w:val="DuidelijkcitaatChar"/>
+    <w:uiPriority w:val="30"/>
+    <w:qFormat/>
+    <w:rsid w:val="005748AC"/>
+    <w:pPr>
+      <w:spacing w:before="240" w:after="240" w:line="240" w:lineRule="auto"/>
+      <w:ind w:left="1080" w:right="1080"/>
+      <w:jc w:val="center"/>
+    </w:pPr>
+    <w:rPr>
+      <w:color w:val="3494BA" w:themeColor="accent1"/>
+      <w:sz w:val="24"/>
+      <w:szCs w:val="24"/>
+    </w:rPr>
+  </w:style>
+  <w:style w:type="character" w:customStyle="1" w:styleId="DuidelijkcitaatChar">
+    <w:name w:val="Duidelijk citaat Char"/>
+    <w:basedOn w:val="Standaardalinea-lettertype"/>
+    <w:link w:val="Duidelijkcitaat"/>
+    <w:uiPriority w:val="30"/>
+    <w:rsid w:val="005748AC"/>
+    <w:rPr>
+      <w:color w:val="3494BA" w:themeColor="accent1"/>
+      <w:sz w:val="24"/>
+      <w:szCs w:val="24"/>
+    </w:rPr>
+  </w:style>
+  <w:style w:type="character" w:styleId="Subtielebenadrukking">
+    <w:name w:val="Subtle Emphasis"/>
+    <w:uiPriority w:val="19"/>
+    <w:qFormat/>
+    <w:rsid w:val="005748AC"/>
+    <w:rPr>
+      <w:i/>
+      <w:iCs/>
+      <w:color w:val="1A495C" w:themeColor="accent1" w:themeShade="7F"/>
+    </w:rPr>
+  </w:style>
+  <w:style w:type="character" w:styleId="Intensievebenadrukking">
+    <w:name w:val="Intense Emphasis"/>
+    <w:uiPriority w:val="21"/>
+    <w:qFormat/>
+    <w:rsid w:val="005748AC"/>
+    <w:rPr>
+      <w:b/>
+      <w:bCs/>
+      <w:caps/>
+      <w:color w:val="1A495C" w:themeColor="accent1" w:themeShade="7F"/>
+      <w:spacing w:val="10"/>
+    </w:rPr>
+  </w:style>
+  <w:style w:type="character" w:styleId="Subtieleverwijzing">
+    <w:name w:val="Subtle Reference"/>
+    <w:uiPriority w:val="31"/>
+    <w:qFormat/>
+    <w:rsid w:val="005748AC"/>
+    <w:rPr>
+      <w:b/>
+      <w:bCs/>
+      <w:color w:val="3494BA" w:themeColor="accent1"/>
+    </w:rPr>
+  </w:style>
+  <w:style w:type="character" w:styleId="Intensieveverwijzing">
+    <w:name w:val="Intense Reference"/>
+    <w:uiPriority w:val="32"/>
+    <w:qFormat/>
+    <w:rsid w:val="005748AC"/>
+    <w:rPr>
+      <w:b/>
+      <w:bCs/>
+      <w:i/>
+      <w:iCs/>
+      <w:caps/>
+      <w:color w:val="3494BA" w:themeColor="accent1"/>
+    </w:rPr>
+  </w:style>
+  <w:style w:type="character" w:styleId="Titelvanboek">
+    <w:name w:val="Book Title"/>
+    <w:uiPriority w:val="33"/>
+    <w:qFormat/>
+    <w:rsid w:val="005748AC"/>
+    <w:rPr>
+      <w:b/>
+      <w:bCs/>
+      <w:i/>
+      <w:iCs/>
+      <w:spacing w:val="0"/>
     </w:rPr>
   </w:style>
 </w:styles>
@@ -3441,7 +4117,7 @@
 <file path=word/theme/theme1.xml><?xml version="1.0" encoding="utf-8"?>
 <a:theme xmlns:a="http://schemas.openxmlformats.org/drawingml/2006/main" name="Kantoorthema">
   <a:themeElements>
-    <a:clrScheme name="Kantoor">
+    <a:clrScheme name="Blauwgroen">
       <a:dk1>
         <a:sysClr val="windowText" lastClr="000000"/>
       </a:dk1>
@@ -3449,34 +4125,34 @@
         <a:sysClr val="window" lastClr="FFFFFF"/>
       </a:lt1>
       <a:dk2>
-        <a:srgbClr val="44546A"/>
+        <a:srgbClr val="373545"/>
       </a:dk2>
       <a:lt2>
-        <a:srgbClr val="E7E6E6"/>
+        <a:srgbClr val="CEDBE6"/>
       </a:lt2>
       <a:accent1>
-        <a:srgbClr val="4472C4"/>
+        <a:srgbClr val="3494BA"/>
       </a:accent1>
       <a:accent2>
-        <a:srgbClr val="ED7D31"/>
+        <a:srgbClr val="58B6C0"/>
       </a:accent2>
       <a:accent3>
-        <a:srgbClr val="A5A5A5"/>
+        <a:srgbClr val="75BDA7"/>
       </a:accent3>
       <a:accent4>
-        <a:srgbClr val="FFC000"/>
+        <a:srgbClr val="7A8C8E"/>
       </a:accent4>
       <a:accent5>
-        <a:srgbClr val="5B9BD5"/>
+        <a:srgbClr val="84ACB6"/>
       </a:accent5>
       <a:accent6>
-        <a:srgbClr val="70AD47"/>
+        <a:srgbClr val="2683C6"/>
       </a:accent6>
       <a:hlink>
-        <a:srgbClr val="0563C1"/>
+        <a:srgbClr val="6B9F25"/>
       </a:hlink>
       <a:folHlink>
-        <a:srgbClr val="954F72"/>
+        <a:srgbClr val="9F6715"/>
       </a:folHlink>
     </a:clrScheme>
     <a:fontScheme name="Kantoor">
@@ -3738,7 +4414,7 @@
 </file>
 
 <file path=customXml/itemProps1.xml><?xml version="1.0" encoding="utf-8"?>
-<ds:datastoreItem xmlns:ds="http://schemas.openxmlformats.org/officeDocument/2006/customXml" ds:itemID="{FEAC78F0-BF47-4C65-9FCD-9FE9C2190CF0}">
+<ds:datastoreItem xmlns:ds="http://schemas.openxmlformats.org/officeDocument/2006/customXml" ds:itemID="{8AB69BC9-5A34-4D28-B2DA-F8AAEFB6DC3E}">
   <ds:schemaRefs>
     <ds:schemaRef ds:uri="http://schemas.openxmlformats.org/officeDocument/2006/bibliography"/>
   </ds:schemaRefs>

</xml_diff>